<commit_message>
Updated SDD to be more accurate
</commit_message>
<xml_diff>
--- a/SavageCrown_SDD.docx
+++ b/SavageCrown_SDD.docx
@@ -9,6 +9,7 @@
           <w:bCs/>
         </w:rPr>
       </w:pPr>
+      <w:proofErr w:type="spellStart"/>
       <w:r>
         <w:rPr>
           <w:b/>
@@ -16,6 +17,7 @@
         </w:rPr>
         <w:t>SavageCrown</w:t>
       </w:r>
+      <w:proofErr w:type="spellEnd"/>
       <w:r>
         <w:rPr>
           <w:b/>
@@ -49,16 +51,28 @@
       </w:r>
       <w:proofErr w:type="spellEnd"/>
       <w:r>
-        <w:t xml:space="preserve"> trying to influence and reshape a shared living dungeon by placing terrains, creatures, and mutations. The dungeon evolves as a shared structure, but each player controls their own influence zone starting from a unique area tile.</w:t>
+        <w:t>/Boss</w:t>
+      </w:r>
+      <w:r>
+        <w:t xml:space="preserve"> trying to influence and reshape a shared living dungeon by placing terrain</w:t>
+      </w:r>
+      <w:r>
+        <w:t xml:space="preserve"> with </w:t>
+      </w:r>
+      <w:r>
+        <w:t>creatures, and</w:t>
+      </w:r>
+      <w:r>
+        <w:t xml:space="preserve">/or </w:t>
+      </w:r>
+      <w:r>
+        <w:t xml:space="preserve">mutations. The dungeon evolves as a shared structure, but each player </w:t>
+      </w:r>
+      <w:r>
+        <w:t>can influence the explorers that enter through playing various cards and/or rules at the start of the round.</w:t>
       </w:r>
     </w:p>
-    <w:p>
-      <w:r>
-        <w:pict w14:anchorId="56804AED">
-          <v:rect id="_x0000_i1097" style="width:0;height:1.5pt" o:hralign="center" o:hrstd="t" o:hr="t" fillcolor="#a0a0a0" stroked="f"/>
-        </w:pict>
-      </w:r>
-    </w:p>
+    <w:p/>
     <w:p>
       <w:pPr>
         <w:rPr>
@@ -71,197 +85,83 @@
           <w:b/>
           <w:bCs/>
         </w:rPr>
-        <w:t>Gameplay Loop (Per Round)</w:t>
+        <w:t>Start of Game:</w:t>
       </w:r>
     </w:p>
-    <w:tbl>
-      <w:tblPr>
-        <w:tblW w:w="0" w:type="auto"/>
-        <w:tblCellSpacing w:w="15" w:type="dxa"/>
-        <w:tblCellMar>
-          <w:top w:w="15" w:type="dxa"/>
-          <w:left w:w="15" w:type="dxa"/>
-          <w:bottom w:w="15" w:type="dxa"/>
-          <w:right w:w="15" w:type="dxa"/>
-        </w:tblCellMar>
-        <w:tblLook w:val="04A0" w:firstRow="1" w:lastRow="0" w:firstColumn="1" w:lastColumn="0" w:noHBand="0" w:noVBand="1"/>
-      </w:tblPr>
-      <w:tblGrid>
-        <w:gridCol w:w="1372"/>
-        <w:gridCol w:w="7988"/>
-      </w:tblGrid>
-      <w:tr>
-        <w:trPr>
-          <w:tblHeader/>
-          <w:tblCellSpacing w:w="15" w:type="dxa"/>
-        </w:trPr>
-        <w:tc>
-          <w:tcPr>
-            <w:tcW w:w="0" w:type="auto"/>
-            <w:vAlign w:val="center"/>
-            <w:hideMark/>
-          </w:tcPr>
-          <w:p>
-            <w:pPr>
-              <w:rPr>
-                <w:b/>
-                <w:bCs/>
-              </w:rPr>
-            </w:pPr>
-            <w:r>
-              <w:rPr>
-                <w:b/>
-                <w:bCs/>
-              </w:rPr>
-              <w:t>Phase</w:t>
-            </w:r>
-          </w:p>
-        </w:tc>
-        <w:tc>
-          <w:tcPr>
-            <w:tcW w:w="0" w:type="auto"/>
-            <w:vAlign w:val="center"/>
-            <w:hideMark/>
-          </w:tcPr>
-          <w:p>
-            <w:pPr>
-              <w:rPr>
-                <w:b/>
-                <w:bCs/>
-              </w:rPr>
-            </w:pPr>
-            <w:r>
-              <w:rPr>
-                <w:b/>
-                <w:bCs/>
-              </w:rPr>
-              <w:t>Description</w:t>
-            </w:r>
-          </w:p>
-        </w:tc>
-      </w:tr>
-      <w:tr>
-        <w:trPr>
-          <w:tblCellSpacing w:w="15" w:type="dxa"/>
-        </w:trPr>
-        <w:tc>
-          <w:tcPr>
-            <w:tcW w:w="0" w:type="auto"/>
-            <w:vAlign w:val="center"/>
-            <w:hideMark/>
-          </w:tcPr>
-          <w:p>
-            <w:r>
-              <w:t>Wildcard Phase</w:t>
-            </w:r>
-          </w:p>
-        </w:tc>
-        <w:tc>
-          <w:tcPr>
-            <w:tcW w:w="0" w:type="auto"/>
-            <w:vAlign w:val="center"/>
-            <w:hideMark/>
-          </w:tcPr>
-          <w:p>
-            <w:r>
-              <w:t>A new global Wildcard Rule is drawn and applied for the round. This changes core rules, targeting, or actions (e.g., “Swap cards,” “Reverse movement,” “Double damage,” etc.).</w:t>
-            </w:r>
-          </w:p>
-        </w:tc>
-      </w:tr>
-      <w:tr>
-        <w:trPr>
-          <w:tblCellSpacing w:w="15" w:type="dxa"/>
-        </w:trPr>
-        <w:tc>
-          <w:tcPr>
-            <w:tcW w:w="0" w:type="auto"/>
-            <w:vAlign w:val="center"/>
-            <w:hideMark/>
-          </w:tcPr>
-          <w:p>
-            <w:r>
-              <w:t>Player Turns</w:t>
-            </w:r>
-          </w:p>
-        </w:tc>
-        <w:tc>
-          <w:tcPr>
-            <w:tcW w:w="0" w:type="auto"/>
-            <w:vAlign w:val="center"/>
-            <w:hideMark/>
-          </w:tcPr>
-          <w:p>
-            <w:r>
-              <w:t>Players take individual turns, one at a time (or simultaneously if desired). Each player expands their zone in the shared dungeon.</w:t>
-            </w:r>
-          </w:p>
-        </w:tc>
-      </w:tr>
-      <w:tr>
-        <w:trPr>
-          <w:tblCellSpacing w:w="15" w:type="dxa"/>
-        </w:trPr>
-        <w:tc>
-          <w:tcPr>
-            <w:tcW w:w="0" w:type="auto"/>
-            <w:vAlign w:val="center"/>
-            <w:hideMark/>
-          </w:tcPr>
-          <w:p>
-            <w:r>
-              <w:t>Trespasser Phase</w:t>
-            </w:r>
-          </w:p>
-        </w:tc>
-        <w:tc>
-          <w:tcPr>
-            <w:tcW w:w="0" w:type="auto"/>
-            <w:vAlign w:val="center"/>
-            <w:hideMark/>
-          </w:tcPr>
-          <w:p>
-            <w:r>
-              <w:t>One or more AI-controlled enemies enter the dungeon and attempt to travel through it, attacking or interacting based on rules.</w:t>
-            </w:r>
-          </w:p>
-        </w:tc>
-      </w:tr>
-      <w:tr>
-        <w:trPr>
-          <w:tblCellSpacing w:w="15" w:type="dxa"/>
-        </w:trPr>
-        <w:tc>
-          <w:tcPr>
-            <w:tcW w:w="0" w:type="auto"/>
-            <w:vAlign w:val="center"/>
-            <w:hideMark/>
-          </w:tcPr>
-          <w:p>
-            <w:r>
-              <w:t>Resolution Phase</w:t>
-            </w:r>
-          </w:p>
-        </w:tc>
-        <w:tc>
-          <w:tcPr>
-            <w:tcW w:w="0" w:type="auto"/>
-            <w:vAlign w:val="center"/>
-            <w:hideMark/>
-          </w:tcPr>
-          <w:p>
-            <w:r>
-              <w:t>Combat, scoring, or survival effects are resolved. Victory points or damage are tallied.</w:t>
-            </w:r>
-          </w:p>
-        </w:tc>
-      </w:tr>
-    </w:tbl>
     <w:p>
-      <w:r>
-        <w:pict w14:anchorId="12C75020">
-          <v:rect id="_x0000_i1098" style="width:0;height:1.5pt" o:hralign="center" o:hrstd="t" o:hr="t" fillcolor="#a0a0a0" stroked="f"/>
-        </w:pict>
+      <w:pPr>
+        <w:pStyle w:val="ListParagraph"/>
+        <w:numPr>
+          <w:ilvl w:val="0"/>
+          <w:numId w:val="15"/>
+        </w:numPr>
+      </w:pPr>
+      <w:r>
+        <w:t>Players pick monster/</w:t>
+      </w:r>
+      <w:proofErr w:type="spellStart"/>
+      <w:r>
+        <w:t>wildlord</w:t>
+      </w:r>
+      <w:proofErr w:type="spellEnd"/>
+      <w:r>
+        <w:t>/boss character that they would like to play as</w:t>
+      </w:r>
+    </w:p>
+    <w:p>
+      <w:pPr>
+        <w:pStyle w:val="ListParagraph"/>
+        <w:numPr>
+          <w:ilvl w:val="0"/>
+          <w:numId w:val="15"/>
+        </w:numPr>
+      </w:pPr>
+      <w:r>
+        <w:t>Players place their character model on the designated starting tiles</w:t>
+      </w:r>
+    </w:p>
+    <w:p>
+      <w:pPr>
+        <w:pStyle w:val="ListParagraph"/>
+        <w:numPr>
+          <w:ilvl w:val="0"/>
+          <w:numId w:val="15"/>
+        </w:numPr>
+      </w:pPr>
+      <w:r>
+        <w:t>Players draw 3 rules cards</w:t>
+      </w:r>
+    </w:p>
+    <w:p>
+      <w:pPr>
+        <w:pStyle w:val="ListParagraph"/>
+        <w:numPr>
+          <w:ilvl w:val="0"/>
+          <w:numId w:val="15"/>
+        </w:numPr>
+      </w:pPr>
+      <w:r>
+        <w:t>1 random hero spawns in the center tile of the board</w:t>
+      </w:r>
+    </w:p>
+    <w:p>
+      <w:pPr>
+        <w:pStyle w:val="ListParagraph"/>
+        <w:numPr>
+          <w:ilvl w:val="0"/>
+          <w:numId w:val="15"/>
+        </w:numPr>
+      </w:pPr>
+      <w:r>
+        <w:t>Players draw the top 5 cards from their monster/</w:t>
+      </w:r>
+      <w:proofErr w:type="spellStart"/>
+      <w:r>
+        <w:t>wildlord</w:t>
+      </w:r>
+      <w:proofErr w:type="spellEnd"/>
+      <w:r>
+        <w:t>/boss specific action deck</w:t>
       </w:r>
     </w:p>
     <w:p>
@@ -276,214 +176,178 @@
           <w:b/>
           <w:bCs/>
         </w:rPr>
-        <w:t>Player Turn Structure</w:t>
+        <w:t>Game turn:</w:t>
       </w:r>
     </w:p>
     <w:p>
-      <w:r>
-        <w:t>Each player’s turn consists of three core actions, with possible restrictions or buffs from the active Wildcard.</w:t>
+      <w:pPr>
+        <w:pStyle w:val="ListParagraph"/>
+        <w:numPr>
+          <w:ilvl w:val="0"/>
+          <w:numId w:val="15"/>
+        </w:numPr>
+      </w:pPr>
+      <w:r>
+        <w:t xml:space="preserve">Initiative </w:t>
+      </w:r>
+      <w:r>
+        <w:t xml:space="preserve">player reveals rule </w:t>
+      </w:r>
+      <w:proofErr w:type="gramStart"/>
+      <w:r>
+        <w:t>card</w:t>
+      </w:r>
+      <w:proofErr w:type="gramEnd"/>
+      <w:r>
+        <w:t xml:space="preserve"> from their hand</w:t>
+      </w:r>
+      <w:r>
+        <w:t xml:space="preserve"> to play</w:t>
       </w:r>
     </w:p>
     <w:p>
-      <w:r>
+      <w:pPr>
+        <w:pStyle w:val="ListParagraph"/>
+        <w:numPr>
+          <w:ilvl w:val="0"/>
+          <w:numId w:val="15"/>
+        </w:numPr>
+      </w:pPr>
+      <w:r>
+        <w:t>Draw 1 rule card to replace the played card</w:t>
+      </w:r>
+    </w:p>
+    <w:p>
+      <w:pPr>
+        <w:pStyle w:val="ListParagraph"/>
+        <w:numPr>
+          <w:ilvl w:val="0"/>
+          <w:numId w:val="15"/>
+        </w:numPr>
+      </w:pPr>
+      <w:r>
+        <w:t xml:space="preserve">Draw 2 random tiles from the tile “bag” to place on the board </w:t>
+      </w:r>
+    </w:p>
+    <w:p>
+      <w:pPr>
+        <w:pStyle w:val="ListParagraph"/>
+        <w:numPr>
+          <w:ilvl w:val="0"/>
+          <w:numId w:val="15"/>
+        </w:numPr>
+      </w:pPr>
+      <w:r>
+        <w:t>Pick one of the two tiles to play and place it on the board, making sure to follow any current rules in play</w:t>
+      </w:r>
+    </w:p>
+    <w:p>
+      <w:pPr>
+        <w:pStyle w:val="ListParagraph"/>
+        <w:numPr>
+          <w:ilvl w:val="1"/>
+          <w:numId w:val="15"/>
+        </w:numPr>
+      </w:pPr>
+      <w:r>
+        <w:t>If the tile connects: move adjacent heroes to the tile</w:t>
+      </w:r>
+    </w:p>
+    <w:p>
+      <w:pPr>
+        <w:pStyle w:val="ListParagraph"/>
+        <w:numPr>
+          <w:ilvl w:val="1"/>
+          <w:numId w:val="15"/>
+        </w:numPr>
+      </w:pPr>
+      <w:r>
+        <w:t>If the tile does not connect move the adjacent heroes along the path in the opposite direction until they cannot move any further</w:t>
+      </w:r>
+    </w:p>
+    <w:p>
+      <w:pPr>
+        <w:pStyle w:val="ListParagraph"/>
+        <w:numPr>
+          <w:ilvl w:val="0"/>
+          <w:numId w:val="15"/>
+        </w:numPr>
+      </w:pPr>
+      <w:r>
+        <w:t>Players play two of their action cards, making sure to follow any current rules in play</w:t>
+      </w:r>
+    </w:p>
+    <w:p>
+      <w:pPr>
+        <w:pStyle w:val="ListParagraph"/>
+        <w:numPr>
+          <w:ilvl w:val="0"/>
+          <w:numId w:val="15"/>
+        </w:numPr>
+      </w:pPr>
+      <w:r>
+        <w:t>Player draws to replace the action cards</w:t>
+      </w:r>
+    </w:p>
+    <w:p>
+      <w:pPr>
+        <w:pStyle w:val="ListParagraph"/>
+        <w:numPr>
+          <w:ilvl w:val="0"/>
+          <w:numId w:val="15"/>
+        </w:numPr>
+      </w:pPr>
+      <w:r>
+        <w:t xml:space="preserve">Turn passes to </w:t>
+      </w:r>
+      <w:proofErr w:type="gramStart"/>
+      <w:r>
+        <w:t>next</w:t>
+      </w:r>
+      <w:proofErr w:type="gramEnd"/>
+      <w:r>
+        <w:t xml:space="preserve"> player</w:t>
+      </w:r>
+    </w:p>
+    <w:p>
+      <w:pPr>
         <w:rPr>
           <w:b/>
           <w:bCs/>
         </w:rPr>
-        <w:t>1. Draw</w:t>
-      </w:r>
-    </w:p>
-    <w:p>
-      <w:pPr>
-        <w:numPr>
-          <w:ilvl w:val="0"/>
-          <w:numId w:val="8"/>
-        </w:numPr>
-      </w:pPr>
-      <w:r>
-        <w:t>Draw 1 card (Terrain, Creature, or Wildcard Mutation).</w:t>
-      </w:r>
-    </w:p>
-    <w:p>
-      <w:pPr>
-        <w:numPr>
-          <w:ilvl w:val="0"/>
-          <w:numId w:val="8"/>
-        </w:numPr>
-      </w:pPr>
-      <w:r>
-        <w:t xml:space="preserve">Optional: If </w:t>
-      </w:r>
-      <w:proofErr w:type="gramStart"/>
-      <w:r>
-        <w:t>hand</w:t>
-      </w:r>
-      <w:proofErr w:type="gramEnd"/>
-      <w:r>
-        <w:t xml:space="preserve"> is full, discard 1 first.</w:t>
-      </w:r>
-    </w:p>
-    <w:p>
+      </w:pPr>
       <w:r>
         <w:rPr>
           <w:b/>
           <w:bCs/>
         </w:rPr>
-        <w:t>2. Play One Card</w:t>
-      </w:r>
-      <w:r>
-        <w:br/>
-        <w:t>Choose one of the following:</w:t>
-      </w:r>
-    </w:p>
-    <w:p>
-      <w:pPr>
-        <w:numPr>
-          <w:ilvl w:val="0"/>
-          <w:numId w:val="9"/>
-        </w:numPr>
-      </w:pPr>
-      <w:r>
-        <w:t>Place Terrain: Add a new tile adjacent to your current zone in the shared dungeon.</w:t>
-      </w:r>
-    </w:p>
-    <w:p>
-      <w:pPr>
-        <w:numPr>
-          <w:ilvl w:val="0"/>
-          <w:numId w:val="9"/>
-        </w:numPr>
-      </w:pPr>
-      <w:r>
-        <w:t>Summon Creature: Attach a creature to a terrain you control.</w:t>
-      </w:r>
-    </w:p>
-    <w:p>
-      <w:pPr>
-        <w:numPr>
-          <w:ilvl w:val="0"/>
-          <w:numId w:val="9"/>
-        </w:numPr>
-      </w:pPr>
-      <w:r>
-        <w:lastRenderedPageBreak/>
-        <w:t>Use a Wildcard Effect (if in hand): Triggers a one-time rule-breaking action.</w:t>
-      </w:r>
-    </w:p>
-    <w:p>
+        <w:t>Round</w:t>
+      </w:r>
       <w:r>
         <w:rPr>
           <w:b/>
           <w:bCs/>
         </w:rPr>
-        <w:t>3. Interact (Optional Bonus)</w:t>
-      </w:r>
-      <w:r>
-        <w:br/>
-        <w:t>Depending on the Wildcard or game state, the player might:</w:t>
-      </w:r>
-    </w:p>
-    <w:p>
-      <w:pPr>
-        <w:numPr>
-          <w:ilvl w:val="0"/>
-          <w:numId w:val="10"/>
-        </w:numPr>
-      </w:pPr>
-      <w:r>
-        <w:t>Modify existing tiles</w:t>
-      </w:r>
-    </w:p>
-    <w:p>
-      <w:pPr>
-        <w:numPr>
-          <w:ilvl w:val="0"/>
-          <w:numId w:val="10"/>
-        </w:numPr>
-      </w:pPr>
-      <w:r>
-        <w:t>Trigger a mutation event</w:t>
-      </w:r>
-    </w:p>
-    <w:p>
-      <w:pPr>
-        <w:numPr>
-          <w:ilvl w:val="0"/>
-          <w:numId w:val="10"/>
-        </w:numPr>
-      </w:pPr>
-      <w:r>
-        <w:t>Steal or interact with another player’s tile (if allowed)</w:t>
-      </w:r>
-    </w:p>
-    <w:p>
-      <w:r>
-        <w:pict w14:anchorId="03598FEE">
-          <v:rect id="_x0000_i1099" style="width:0;height:1.5pt" o:hralign="center" o:hrstd="t" o:hr="t" fillcolor="#a0a0a0" stroked="f"/>
-        </w:pict>
-      </w:r>
-    </w:p>
-    <w:p>
-      <w:pPr>
+        <w:t xml:space="preserve"> Order</w:t>
+      </w:r>
+      <w:r>
         <w:rPr>
           <w:b/>
           <w:bCs/>
         </w:rPr>
-      </w:pPr>
+        <w:t>:</w:t>
+      </w:r>
+    </w:p>
+    <w:p>
       <w:r>
         <w:rPr>
           <w:b/>
           <w:bCs/>
         </w:rPr>
-        <w:t>Player Positioning</w:t>
-      </w:r>
-    </w:p>
-    <w:p>
-      <w:pPr>
-        <w:numPr>
-          <w:ilvl w:val="0"/>
-          <w:numId w:val="11"/>
-        </w:numPr>
-      </w:pPr>
-      <w:r>
-        <w:t>Each player begins at a unique “Start Tile” on the dungeon board.</w:t>
-      </w:r>
-    </w:p>
-    <w:p>
-      <w:pPr>
-        <w:numPr>
-          <w:ilvl w:val="0"/>
-          <w:numId w:val="11"/>
-        </w:numPr>
-      </w:pPr>
-      <w:r>
-        <w:t xml:space="preserve">The board is shared, but your domain expands outward from your </w:t>
-      </w:r>
-      <w:proofErr w:type="gramStart"/>
-      <w:r>
-        <w:t>start</w:t>
-      </w:r>
-      <w:proofErr w:type="gramEnd"/>
-      <w:r>
-        <w:t xml:space="preserve"> point.</w:t>
-      </w:r>
-    </w:p>
-    <w:p>
-      <w:pPr>
-        <w:numPr>
-          <w:ilvl w:val="0"/>
-          <w:numId w:val="11"/>
-        </w:numPr>
-      </w:pPr>
-      <w:r>
-        <w:t>Players can eventually reach each other — either to cooperate, compete, or interfere depending on the rules.</w:t>
-      </w:r>
-    </w:p>
-    <w:p>
-      <w:r>
-        <w:pict w14:anchorId="1DF348B2">
-          <v:rect id="_x0000_i1100" style="width:0;height:1.5pt" o:hralign="center" o:hrstd="t" o:hr="t" fillcolor="#a0a0a0" stroked="f"/>
-        </w:pict>
+        <w:tab/>
+      </w:r>
+      <w:r>
+        <w:t>1234 -&gt; 2341 -&gt; 3412 -&gt; 4123 -&gt; …</w:t>
       </w:r>
     </w:p>
     <w:p>
@@ -494,129 +358,22 @@
         </w:rPr>
       </w:pPr>
       <w:r>
+        <w:br/>
+      </w:r>
+    </w:p>
+    <w:p>
+      <w:pPr>
         <w:rPr>
           <w:b/>
           <w:bCs/>
         </w:rPr>
-        <w:t>Trespasser Phase</w:t>
-      </w:r>
-    </w:p>
-    <w:p>
-      <w:pPr>
-        <w:numPr>
-          <w:ilvl w:val="0"/>
-          <w:numId w:val="12"/>
-        </w:numPr>
-      </w:pPr>
-      <w:r>
-        <w:t xml:space="preserve">At the end of all </w:t>
-      </w:r>
-      <w:proofErr w:type="gramStart"/>
-      <w:r>
-        <w:t>player</w:t>
-      </w:r>
-      <w:proofErr w:type="gramEnd"/>
-      <w:r>
-        <w:t xml:space="preserve"> turns, a Trespasser enters from the dungeon entrance (or a new spawn tile).</w:t>
-      </w:r>
-    </w:p>
-    <w:p>
-      <w:pPr>
-        <w:numPr>
-          <w:ilvl w:val="0"/>
-          <w:numId w:val="12"/>
-        </w:numPr>
-      </w:pPr>
-      <w:r>
-        <w:t>They move through the dungeon tiles based on logic priority (e.g., path of least resistance, toward highest lure).</w:t>
-      </w:r>
-    </w:p>
-    <w:p>
-      <w:pPr>
-        <w:numPr>
-          <w:ilvl w:val="0"/>
-          <w:numId w:val="12"/>
-        </w:numPr>
-      </w:pPr>
-      <w:r>
-        <w:t>They interact with terrains or creatures, triggering combat, mutations, or score rewards.</w:t>
-      </w:r>
-    </w:p>
-    <w:p>
-      <w:r>
-        <w:pict w14:anchorId="1938A716">
-          <v:rect id="_x0000_i1101" style="width:0;height:1.5pt" o:hralign="center" o:hrstd="t" o:hr="t" fillcolor="#a0a0a0" stroked="f"/>
-        </w:pict>
-      </w:r>
-    </w:p>
-    <w:p>
-      <w:pPr>
+      </w:pPr>
+      <w:r>
         <w:rPr>
           <w:b/>
           <w:bCs/>
         </w:rPr>
-      </w:pPr>
-      <w:r>
-        <w:rPr>
-          <w:b/>
-          <w:bCs/>
-        </w:rPr>
-        <w:t>Victory Conditions (Examples)</w:t>
-      </w:r>
-    </w:p>
-    <w:p>
-      <w:pPr>
-        <w:numPr>
-          <w:ilvl w:val="0"/>
-          <w:numId w:val="13"/>
-        </w:numPr>
-      </w:pPr>
-      <w:r>
-        <w:t>First player to reach a set number of Victory Points (by defeating trespassers, controlling zones, or playing cards).</w:t>
-      </w:r>
-    </w:p>
-    <w:p>
-      <w:pPr>
-        <w:numPr>
-          <w:ilvl w:val="0"/>
-          <w:numId w:val="13"/>
-        </w:numPr>
-      </w:pPr>
-      <w:r>
-        <w:t>Survive a set number of rounds; the player with the most points wins.</w:t>
-      </w:r>
-    </w:p>
-    <w:p>
-      <w:pPr>
-        <w:numPr>
-          <w:ilvl w:val="0"/>
-          <w:numId w:val="13"/>
-        </w:numPr>
-      </w:pPr>
-      <w:r>
-        <w:t>Drawing a special Endgame Wildcard that triggers final scoring based on board control or mutations.</w:t>
-      </w:r>
-    </w:p>
-    <w:p>
-      <w:r>
-        <w:pict w14:anchorId="2D6EC957">
-          <v:rect id="_x0000_i1102" style="width:0;height:1.5pt" o:hralign="center" o:hrstd="t" o:hr="t" fillcolor="#a0a0a0" stroked="f"/>
-        </w:pict>
-      </w:r>
-    </w:p>
-    <w:p>
-      <w:pPr>
-        <w:rPr>
-          <w:b/>
-          <w:bCs/>
-        </w:rPr>
-      </w:pPr>
-      <w:r>
-        <w:rPr>
-          <w:b/>
-          <w:bCs/>
-        </w:rPr>
-        <w:t>Example Turn Flow (4 Players)</w:t>
+        <w:br w:type="page"/>
       </w:r>
     </w:p>
     <w:p>
@@ -626,101 +383,52 @@
           <w:bCs/>
         </w:rPr>
         <w:lastRenderedPageBreak/>
-        <w:t>Wildcard Phase:</w:t>
+        <w:t>Gameboard:</w:t>
       </w:r>
       <w:r>
         <w:br/>
-        <w:t xml:space="preserve">"Reverse </w:t>
-      </w:r>
-      <w:proofErr w:type="gramStart"/>
-      <w:r>
-        <w:t>Gravity" —</w:t>
-      </w:r>
-      <w:proofErr w:type="gramEnd"/>
-      <w:r>
-        <w:t xml:space="preserve"> terrains must be placed in reverse order this round.</w:t>
+      </w:r>
+      <w:r>
+        <w:br/>
+      </w:r>
+      <w:r>
+        <w:drawing>
+          <wp:inline distT="0" distB="0" distL="0" distR="0" wp14:anchorId="5BBA7A7C" wp14:editId="351E25D2">
+            <wp:extent cx="5943600" cy="4036695"/>
+            <wp:effectExtent l="0" t="0" r="0" b="1905"/>
+            <wp:docPr id="52582890" name="Picture 1" descr="A game of hexagons with blue dot&#10;&#10;AI-generated content may be incorrect."/>
+            <wp:cNvGraphicFramePr>
+              <a:graphicFrameLocks xmlns:a="http://schemas.openxmlformats.org/drawingml/2006/main" noChangeAspect="1"/>
+            </wp:cNvGraphicFramePr>
+            <a:graphic xmlns:a="http://schemas.openxmlformats.org/drawingml/2006/main">
+              <a:graphicData uri="http://schemas.openxmlformats.org/drawingml/2006/picture">
+                <pic:pic xmlns:pic="http://schemas.openxmlformats.org/drawingml/2006/picture">
+                  <pic:nvPicPr>
+                    <pic:cNvPr id="52582890" name="Picture 1" descr="A game of hexagons with blue dot&#10;&#10;AI-generated content may be incorrect."/>
+                    <pic:cNvPicPr/>
+                  </pic:nvPicPr>
+                  <pic:blipFill>
+                    <a:blip r:embed="rId5"/>
+                    <a:stretch>
+                      <a:fillRect/>
+                    </a:stretch>
+                  </pic:blipFill>
+                  <pic:spPr>
+                    <a:xfrm>
+                      <a:off x="0" y="0"/>
+                      <a:ext cx="5943600" cy="4036695"/>
+                    </a:xfrm>
+                    <a:prstGeom prst="rect">
+                      <a:avLst/>
+                    </a:prstGeom>
+                  </pic:spPr>
+                </pic:pic>
+              </a:graphicData>
+            </a:graphic>
+          </wp:inline>
+        </w:drawing>
       </w:r>
     </w:p>
-    <w:p>
-      <w:r>
-        <w:rPr>
-          <w:b/>
-          <w:bCs/>
-        </w:rPr>
-        <w:t>Player Turns:</w:t>
-      </w:r>
-    </w:p>
-    <w:p>
-      <w:pPr>
-        <w:numPr>
-          <w:ilvl w:val="0"/>
-          <w:numId w:val="14"/>
-        </w:numPr>
-      </w:pPr>
-      <w:r>
-        <w:t>Player 1: Plays a Lava Pool terrain and summons a Fire Snake.</w:t>
-      </w:r>
-    </w:p>
-    <w:p>
-      <w:pPr>
-        <w:numPr>
-          <w:ilvl w:val="0"/>
-          <w:numId w:val="14"/>
-        </w:numPr>
-      </w:pPr>
-      <w:r>
-        <w:t>Player 2: Draws a new card and places a Vine Trap tile.</w:t>
-      </w:r>
-    </w:p>
-    <w:p>
-      <w:pPr>
-        <w:numPr>
-          <w:ilvl w:val="0"/>
-          <w:numId w:val="14"/>
-        </w:numPr>
-      </w:pPr>
-      <w:r>
-        <w:t>Player 3: Plays a wildcard that swaps two terrain tiles.</w:t>
-      </w:r>
-    </w:p>
-    <w:p>
-      <w:pPr>
-        <w:numPr>
-          <w:ilvl w:val="0"/>
-          <w:numId w:val="14"/>
-        </w:numPr>
-      </w:pPr>
-      <w:r>
-        <w:t>Player 4: Summons a Flying Beast on a cliff terrain.</w:t>
-      </w:r>
-    </w:p>
-    <w:p>
-      <w:r>
-        <w:rPr>
-          <w:b/>
-          <w:bCs/>
-        </w:rPr>
-        <w:t>Trespasser Phase:</w:t>
-      </w:r>
-      <w:r>
-        <w:br/>
-        <w:t>A trespasser enters the dungeon, follows a path, and triggers combat with Player 1’s Fire Snake.</w:t>
-      </w:r>
-    </w:p>
-    <w:p>
-      <w:r>
-        <w:rPr>
-          <w:b/>
-          <w:bCs/>
-        </w:rPr>
-        <w:t>Resolution Phase:</w:t>
-      </w:r>
-      <w:r>
-        <w:br/>
-        <w:t>Trespasser is defeated. Player 1 earns 1 Victory Point. The next round begins.</w:t>
-      </w:r>
-    </w:p>
-    <w:p/>
     <w:sectPr>
       <w:pgSz w:w="12240" w:h="15840"/>
       <w:pgMar w:top="1440" w:right="1440" w:bottom="1440" w:left="1440" w:header="720" w:footer="720" w:gutter="0"/>
@@ -734,6 +442,119 @@
 <file path=word/numbering.xml><?xml version="1.0" encoding="utf-8"?>
 <w:numbering xmlns:wpc="http://schemas.microsoft.com/office/word/2010/wordprocessingCanvas" xmlns:cx="http://schemas.microsoft.com/office/drawing/2014/chartex" xmlns:cx1="http://schemas.microsoft.com/office/drawing/2015/9/8/chartex" xmlns:cx2="http://schemas.microsoft.com/office/drawing/2015/10/21/chartex" xmlns:cx3="http://schemas.microsoft.com/office/drawing/2016/5/9/chartex" xmlns:cx4="http://schemas.microsoft.com/office/drawing/2016/5/10/chartex" xmlns:cx5="http://schemas.microsoft.com/office/drawing/2016/5/11/chartex" xmlns:cx6="http://schemas.microsoft.com/office/drawing/2016/5/12/chartex" xmlns:cx7="http://schemas.microsoft.com/office/drawing/2016/5/13/chartex" xmlns:cx8="http://schemas.microsoft.com/office/drawing/2016/5/14/chartex" xmlns:mc="http://schemas.openxmlformats.org/markup-compatibility/2006" xmlns:aink="http://schemas.microsoft.com/office/drawing/2016/ink" xmlns:am3d="http://schemas.microsoft.com/office/drawing/2017/model3d" xmlns:o="urn:schemas-microsoft-com:office:office" xmlns:oel="http://schemas.microsoft.com/office/2019/extlst" xmlns:r="http://schemas.openxmlformats.org/officeDocument/2006/relationships" xmlns:m="http://schemas.openxmlformats.org/officeDocument/2006/math" xmlns:v="urn:schemas-microsoft-com:vml" xmlns:wp14="http://schemas.microsoft.com/office/word/2010/wordprocessingDrawing" xmlns:wp="http://schemas.openxmlformats.org/drawingml/2006/wordprocessingDrawing" xmlns:w10="urn:schemas-microsoft-com:office:word" xmlns:w="http://schemas.openxmlformats.org/wordprocessingml/2006/main" xmlns:w14="http://schemas.microsoft.com/office/word/2010/wordml" xmlns:w15="http://schemas.microsoft.com/office/word/2012/wordml" xmlns:w16cex="http://schemas.microsoft.com/office/word/2018/wordml/cex" xmlns:w16cid="http://schemas.microsoft.com/office/word/2016/wordml/cid" xmlns:w16="http://schemas.microsoft.com/office/word/2018/wordml" xmlns:w16du="http://schemas.microsoft.com/office/word/2023/wordml/word16du" xmlns:w16sdtdh="http://schemas.microsoft.com/office/word/2020/wordml/sdtdatahash" xmlns:w16sdtfl="http://schemas.microsoft.com/office/word/2024/wordml/sdtformatlock" xmlns:w16se="http://schemas.microsoft.com/office/word/2015/wordml/symex" xmlns:wpg="http://schemas.microsoft.com/office/word/2010/wordprocessingGroup" xmlns:wpi="http://schemas.microsoft.com/office/word/2010/wordprocessingInk" xmlns:wne="http://schemas.microsoft.com/office/word/2006/wordml" xmlns:wps="http://schemas.microsoft.com/office/word/2010/wordprocessingShape" mc:Ignorable="w14 w15 w16se w16cid w16 w16cex w16sdtdh w16sdtfl w16du wp14">
   <w:abstractNum w:abstractNumId="0" w15:restartNumberingAfterBreak="0">
+    <w:nsid w:val="037B22B3"/>
+    <w:multiLevelType w:val="hybridMultilevel"/>
+    <w:tmpl w:val="3CD29FE6"/>
+    <w:lvl w:ilvl="0" w:tplc="CF523658">
+      <w:numFmt w:val="bullet"/>
+      <w:lvlText w:val="-"/>
+      <w:lvlJc w:val="left"/>
+      <w:pPr>
+        <w:ind w:left="1080" w:hanging="360"/>
+      </w:pPr>
+      <w:rPr>
+        <w:rFonts w:ascii="Calibri" w:eastAsiaTheme="minorHAnsi" w:hAnsi="Calibri" w:cs="Calibri" w:hint="default"/>
+        <w:b/>
+      </w:rPr>
+    </w:lvl>
+    <w:lvl w:ilvl="1" w:tplc="04090003">
+      <w:start w:val="1"/>
+      <w:numFmt w:val="bullet"/>
+      <w:lvlText w:val="o"/>
+      <w:lvlJc w:val="left"/>
+      <w:pPr>
+        <w:ind w:left="1800" w:hanging="360"/>
+      </w:pPr>
+      <w:rPr>
+        <w:rFonts w:ascii="Courier New" w:hAnsi="Courier New" w:cs="Courier New" w:hint="default"/>
+      </w:rPr>
+    </w:lvl>
+    <w:lvl w:ilvl="2" w:tplc="04090005" w:tentative="1">
+      <w:start w:val="1"/>
+      <w:numFmt w:val="bullet"/>
+      <w:lvlText w:val=""/>
+      <w:lvlJc w:val="left"/>
+      <w:pPr>
+        <w:ind w:left="2520" w:hanging="360"/>
+      </w:pPr>
+      <w:rPr>
+        <w:rFonts w:ascii="Wingdings" w:hAnsi="Wingdings" w:hint="default"/>
+      </w:rPr>
+    </w:lvl>
+    <w:lvl w:ilvl="3" w:tplc="04090001" w:tentative="1">
+      <w:start w:val="1"/>
+      <w:numFmt w:val="bullet"/>
+      <w:lvlText w:val=""/>
+      <w:lvlJc w:val="left"/>
+      <w:pPr>
+        <w:ind w:left="3240" w:hanging="360"/>
+      </w:pPr>
+      <w:rPr>
+        <w:rFonts w:ascii="Symbol" w:hAnsi="Symbol" w:hint="default"/>
+      </w:rPr>
+    </w:lvl>
+    <w:lvl w:ilvl="4" w:tplc="04090003" w:tentative="1">
+      <w:start w:val="1"/>
+      <w:numFmt w:val="bullet"/>
+      <w:lvlText w:val="o"/>
+      <w:lvlJc w:val="left"/>
+      <w:pPr>
+        <w:ind w:left="3960" w:hanging="360"/>
+      </w:pPr>
+      <w:rPr>
+        <w:rFonts w:ascii="Courier New" w:hAnsi="Courier New" w:cs="Courier New" w:hint="default"/>
+      </w:rPr>
+    </w:lvl>
+    <w:lvl w:ilvl="5" w:tplc="04090005" w:tentative="1">
+      <w:start w:val="1"/>
+      <w:numFmt w:val="bullet"/>
+      <w:lvlText w:val=""/>
+      <w:lvlJc w:val="left"/>
+      <w:pPr>
+        <w:ind w:left="4680" w:hanging="360"/>
+      </w:pPr>
+      <w:rPr>
+        <w:rFonts w:ascii="Wingdings" w:hAnsi="Wingdings" w:hint="default"/>
+      </w:rPr>
+    </w:lvl>
+    <w:lvl w:ilvl="6" w:tplc="04090001" w:tentative="1">
+      <w:start w:val="1"/>
+      <w:numFmt w:val="bullet"/>
+      <w:lvlText w:val=""/>
+      <w:lvlJc w:val="left"/>
+      <w:pPr>
+        <w:ind w:left="5400" w:hanging="360"/>
+      </w:pPr>
+      <w:rPr>
+        <w:rFonts w:ascii="Symbol" w:hAnsi="Symbol" w:hint="default"/>
+      </w:rPr>
+    </w:lvl>
+    <w:lvl w:ilvl="7" w:tplc="04090003" w:tentative="1">
+      <w:start w:val="1"/>
+      <w:numFmt w:val="bullet"/>
+      <w:lvlText w:val="o"/>
+      <w:lvlJc w:val="left"/>
+      <w:pPr>
+        <w:ind w:left="6120" w:hanging="360"/>
+      </w:pPr>
+      <w:rPr>
+        <w:rFonts w:ascii="Courier New" w:hAnsi="Courier New" w:cs="Courier New" w:hint="default"/>
+      </w:rPr>
+    </w:lvl>
+    <w:lvl w:ilvl="8" w:tplc="04090005" w:tentative="1">
+      <w:start w:val="1"/>
+      <w:numFmt w:val="bullet"/>
+      <w:lvlText w:val=""/>
+      <w:lvlJc w:val="left"/>
+      <w:pPr>
+        <w:ind w:left="6840" w:hanging="360"/>
+      </w:pPr>
+      <w:rPr>
+        <w:rFonts w:ascii="Wingdings" w:hAnsi="Wingdings" w:hint="default"/>
+      </w:rPr>
+    </w:lvl>
+  </w:abstractNum>
+  <w:abstractNum w:abstractNumId="1" w15:restartNumberingAfterBreak="0">
     <w:nsid w:val="04997F6F"/>
     <w:multiLevelType w:val="multilevel"/>
     <w:tmpl w:val="17AEE440"/>
@@ -882,7 +703,7 @@
       </w:rPr>
     </w:lvl>
   </w:abstractNum>
-  <w:abstractNum w:abstractNumId="1" w15:restartNumberingAfterBreak="0">
+  <w:abstractNum w:abstractNumId="2" w15:restartNumberingAfterBreak="0">
     <w:nsid w:val="05E3100B"/>
     <w:multiLevelType w:val="multilevel"/>
     <w:tmpl w:val="489CE438"/>
@@ -1031,7 +852,7 @@
       </w:rPr>
     </w:lvl>
   </w:abstractNum>
-  <w:abstractNum w:abstractNumId="2" w15:restartNumberingAfterBreak="0">
+  <w:abstractNum w:abstractNumId="3" w15:restartNumberingAfterBreak="0">
     <w:nsid w:val="11D12767"/>
     <w:multiLevelType w:val="multilevel"/>
     <w:tmpl w:val="993E5E86"/>
@@ -1180,7 +1001,7 @@
       </w:rPr>
     </w:lvl>
   </w:abstractNum>
-  <w:abstractNum w:abstractNumId="3" w15:restartNumberingAfterBreak="0">
+  <w:abstractNum w:abstractNumId="4" w15:restartNumberingAfterBreak="0">
     <w:nsid w:val="18180185"/>
     <w:multiLevelType w:val="multilevel"/>
     <w:tmpl w:val="F18299E6"/>
@@ -1329,7 +1150,7 @@
       </w:rPr>
     </w:lvl>
   </w:abstractNum>
-  <w:abstractNum w:abstractNumId="4" w15:restartNumberingAfterBreak="0">
+  <w:abstractNum w:abstractNumId="5" w15:restartNumberingAfterBreak="0">
     <w:nsid w:val="22525DC3"/>
     <w:multiLevelType w:val="multilevel"/>
     <w:tmpl w:val="B42C75A4"/>
@@ -1478,7 +1299,7 @@
       </w:rPr>
     </w:lvl>
   </w:abstractNum>
-  <w:abstractNum w:abstractNumId="5" w15:restartNumberingAfterBreak="0">
+  <w:abstractNum w:abstractNumId="6" w15:restartNumberingAfterBreak="0">
     <w:nsid w:val="2406315F"/>
     <w:multiLevelType w:val="multilevel"/>
     <w:tmpl w:val="7A1C28CA"/>
@@ -1627,7 +1448,7 @@
       </w:rPr>
     </w:lvl>
   </w:abstractNum>
-  <w:abstractNum w:abstractNumId="6" w15:restartNumberingAfterBreak="0">
+  <w:abstractNum w:abstractNumId="7" w15:restartNumberingAfterBreak="0">
     <w:nsid w:val="24812ACB"/>
     <w:multiLevelType w:val="multilevel"/>
     <w:tmpl w:val="BF7A1AE8"/>
@@ -1776,7 +1597,7 @@
       </w:rPr>
     </w:lvl>
   </w:abstractNum>
-  <w:abstractNum w:abstractNumId="7" w15:restartNumberingAfterBreak="0">
+  <w:abstractNum w:abstractNumId="8" w15:restartNumberingAfterBreak="0">
     <w:nsid w:val="32E40530"/>
     <w:multiLevelType w:val="multilevel"/>
     <w:tmpl w:val="5C00D712"/>
@@ -1925,7 +1746,7 @@
       </w:rPr>
     </w:lvl>
   </w:abstractNum>
-  <w:abstractNum w:abstractNumId="8" w15:restartNumberingAfterBreak="0">
+  <w:abstractNum w:abstractNumId="9" w15:restartNumberingAfterBreak="0">
     <w:nsid w:val="35640647"/>
     <w:multiLevelType w:val="multilevel"/>
     <w:tmpl w:val="EA7679EA"/>
@@ -2074,7 +1895,7 @@
       </w:rPr>
     </w:lvl>
   </w:abstractNum>
-  <w:abstractNum w:abstractNumId="9" w15:restartNumberingAfterBreak="0">
+  <w:abstractNum w:abstractNumId="10" w15:restartNumberingAfterBreak="0">
     <w:nsid w:val="46AD1F5D"/>
     <w:multiLevelType w:val="multilevel"/>
     <w:tmpl w:val="D7C2B5BA"/>
@@ -2223,7 +2044,7 @@
       </w:rPr>
     </w:lvl>
   </w:abstractNum>
-  <w:abstractNum w:abstractNumId="10" w15:restartNumberingAfterBreak="0">
+  <w:abstractNum w:abstractNumId="11" w15:restartNumberingAfterBreak="0">
     <w:nsid w:val="5D3B682F"/>
     <w:multiLevelType w:val="multilevel"/>
     <w:tmpl w:val="2FC87EB2"/>
@@ -2372,7 +2193,7 @@
       </w:rPr>
     </w:lvl>
   </w:abstractNum>
-  <w:abstractNum w:abstractNumId="11" w15:restartNumberingAfterBreak="0">
+  <w:abstractNum w:abstractNumId="12" w15:restartNumberingAfterBreak="0">
     <w:nsid w:val="604342BD"/>
     <w:multiLevelType w:val="multilevel"/>
     <w:tmpl w:val="173EEE16"/>
@@ -2521,7 +2342,7 @@
       </w:rPr>
     </w:lvl>
   </w:abstractNum>
-  <w:abstractNum w:abstractNumId="12" w15:restartNumberingAfterBreak="0">
+  <w:abstractNum w:abstractNumId="13" w15:restartNumberingAfterBreak="0">
     <w:nsid w:val="61A368DA"/>
     <w:multiLevelType w:val="multilevel"/>
     <w:tmpl w:val="99109048"/>
@@ -2670,7 +2491,7 @@
       </w:rPr>
     </w:lvl>
   </w:abstractNum>
-  <w:abstractNum w:abstractNumId="13" w15:restartNumberingAfterBreak="0">
+  <w:abstractNum w:abstractNumId="14" w15:restartNumberingAfterBreak="0">
     <w:nsid w:val="6E53352C"/>
     <w:multiLevelType w:val="multilevel"/>
     <w:tmpl w:val="0DE0B01C"/>
@@ -2820,46 +2641,49 @@
     </w:lvl>
   </w:abstractNum>
   <w:num w:numId="1" w16cid:durableId="1447238699">
+    <w:abstractNumId w:val="5"/>
+  </w:num>
+  <w:num w:numId="2" w16cid:durableId="1540164430">
+    <w:abstractNumId w:val="13"/>
+  </w:num>
+  <w:num w:numId="3" w16cid:durableId="1673530185">
+    <w:abstractNumId w:val="14"/>
+  </w:num>
+  <w:num w:numId="4" w16cid:durableId="602688214">
+    <w:abstractNumId w:val="8"/>
+  </w:num>
+  <w:num w:numId="5" w16cid:durableId="303202069">
+    <w:abstractNumId w:val="10"/>
+  </w:num>
+  <w:num w:numId="6" w16cid:durableId="989015781">
     <w:abstractNumId w:val="4"/>
   </w:num>
-  <w:num w:numId="2" w16cid:durableId="1540164430">
+  <w:num w:numId="7" w16cid:durableId="1048184682">
+    <w:abstractNumId w:val="9"/>
+  </w:num>
+  <w:num w:numId="8" w16cid:durableId="1021280168">
+    <w:abstractNumId w:val="7"/>
+  </w:num>
+  <w:num w:numId="9" w16cid:durableId="519011538">
+    <w:abstractNumId w:val="6"/>
+  </w:num>
+  <w:num w:numId="10" w16cid:durableId="1058282694">
     <w:abstractNumId w:val="12"/>
   </w:num>
-  <w:num w:numId="3" w16cid:durableId="1673530185">
-    <w:abstractNumId w:val="13"/>
+  <w:num w:numId="11" w16cid:durableId="1884365364">
+    <w:abstractNumId w:val="2"/>
   </w:num>
-  <w:num w:numId="4" w16cid:durableId="602688214">
-    <w:abstractNumId w:val="7"/>
+  <w:num w:numId="12" w16cid:durableId="1834025413">
+    <w:abstractNumId w:val="11"/>
   </w:num>
-  <w:num w:numId="5" w16cid:durableId="303202069">
-    <w:abstractNumId w:val="9"/>
+  <w:num w:numId="13" w16cid:durableId="2023235953">
+    <w:abstractNumId w:val="1"/>
   </w:num>
-  <w:num w:numId="6" w16cid:durableId="989015781">
+  <w:num w:numId="14" w16cid:durableId="1427848921">
     <w:abstractNumId w:val="3"/>
   </w:num>
-  <w:num w:numId="7" w16cid:durableId="1048184682">
-    <w:abstractNumId w:val="8"/>
-  </w:num>
-  <w:num w:numId="8" w16cid:durableId="1021280168">
-    <w:abstractNumId w:val="6"/>
-  </w:num>
-  <w:num w:numId="9" w16cid:durableId="519011538">
-    <w:abstractNumId w:val="5"/>
-  </w:num>
-  <w:num w:numId="10" w16cid:durableId="1058282694">
-    <w:abstractNumId w:val="11"/>
-  </w:num>
-  <w:num w:numId="11" w16cid:durableId="1884365364">
-    <w:abstractNumId w:val="1"/>
-  </w:num>
-  <w:num w:numId="12" w16cid:durableId="1834025413">
-    <w:abstractNumId w:val="10"/>
-  </w:num>
-  <w:num w:numId="13" w16cid:durableId="2023235953">
+  <w:num w:numId="15" w16cid:durableId="1031691822">
     <w:abstractNumId w:val="0"/>
-  </w:num>
-  <w:num w:numId="14" w16cid:durableId="1427848921">
-    <w:abstractNumId w:val="2"/>
   </w:num>
 </w:numbering>
 </file>

</xml_diff>

<commit_message>
Edited the prefab for the ui canvas in the play scene
</commit_message>
<xml_diff>
--- a/SavageCrown_SDD.docx
+++ b/SavageCrown_SDD.docx
@@ -23,7 +23,7 @@
           <w:b/>
           <w:bCs/>
         </w:rPr>
-        <w:t>: Core Gameplay Loop</w:t>
+        <w:t xml:space="preserve"> - SDD</w:t>
       </w:r>
     </w:p>
     <w:p>
@@ -51,28 +51,9 @@
       </w:r>
       <w:proofErr w:type="spellEnd"/>
       <w:r>
-        <w:t>/Boss</w:t>
-      </w:r>
-      <w:r>
-        <w:t xml:space="preserve"> trying to influence and reshape a shared living dungeon by placing terrain</w:t>
-      </w:r>
-      <w:r>
-        <w:t xml:space="preserve"> with </w:t>
-      </w:r>
-      <w:r>
-        <w:t>creatures, and</w:t>
-      </w:r>
-      <w:r>
-        <w:t xml:space="preserve">/or </w:t>
-      </w:r>
-      <w:r>
-        <w:t xml:space="preserve">mutations. The dungeon evolves as a shared structure, but each player </w:t>
-      </w:r>
-      <w:r>
-        <w:t>can influence the explorers that enter through playing various cards and/or rules at the start of the round.</w:t>
+        <w:t xml:space="preserve"> (boss-type entity) trying to influence and reshape a shared living dungeon by placing terrain with creatures, effects, and/or mutations. The dungeon evolves as a shared structure, but each player can influence the explorers (heroes) that enter through playing various cards and triggering rule changes at the start of each round.</w:t>
       </w:r>
     </w:p>
-    <w:p/>
     <w:p>
       <w:pPr>
         <w:rPr>
@@ -85,83 +66,9 @@
           <w:b/>
           <w:bCs/>
         </w:rPr>
-        <w:t>Start of Game:</w:t>
-      </w:r>
-    </w:p>
-    <w:p>
-      <w:pPr>
-        <w:pStyle w:val="ListParagraph"/>
-        <w:numPr>
-          <w:ilvl w:val="0"/>
-          <w:numId w:val="15"/>
-        </w:numPr>
-      </w:pPr>
-      <w:r>
-        <w:t>Players pick monster/</w:t>
-      </w:r>
-      <w:proofErr w:type="spellStart"/>
-      <w:r>
-        <w:t>wildlord</w:t>
-      </w:r>
-      <w:proofErr w:type="spellEnd"/>
-      <w:r>
-        <w:t>/boss character that they would like to play as</w:t>
-      </w:r>
-    </w:p>
-    <w:p>
-      <w:pPr>
-        <w:pStyle w:val="ListParagraph"/>
-        <w:numPr>
-          <w:ilvl w:val="0"/>
-          <w:numId w:val="15"/>
-        </w:numPr>
-      </w:pPr>
-      <w:r>
-        <w:t>Players place their character model on the designated starting tiles</w:t>
-      </w:r>
-    </w:p>
-    <w:p>
-      <w:pPr>
-        <w:pStyle w:val="ListParagraph"/>
-        <w:numPr>
-          <w:ilvl w:val="0"/>
-          <w:numId w:val="15"/>
-        </w:numPr>
-      </w:pPr>
-      <w:r>
-        <w:t>Players draw 3 rules cards</w:t>
-      </w:r>
-    </w:p>
-    <w:p>
-      <w:pPr>
-        <w:pStyle w:val="ListParagraph"/>
-        <w:numPr>
-          <w:ilvl w:val="0"/>
-          <w:numId w:val="15"/>
-        </w:numPr>
-      </w:pPr>
-      <w:r>
-        <w:t>1 random hero spawns in the center tile of the board</w:t>
-      </w:r>
-    </w:p>
-    <w:p>
-      <w:pPr>
-        <w:pStyle w:val="ListParagraph"/>
-        <w:numPr>
-          <w:ilvl w:val="0"/>
-          <w:numId w:val="15"/>
-        </w:numPr>
-      </w:pPr>
-      <w:r>
-        <w:t>Players draw the top 5 cards from their monster/</w:t>
-      </w:r>
-      <w:proofErr w:type="spellStart"/>
-      <w:r>
-        <w:t>wildlord</w:t>
-      </w:r>
-      <w:proofErr w:type="spellEnd"/>
-      <w:r>
-        <w:t>/boss specific action deck</w:t>
+        <w:pict w14:anchorId="2F0832EF">
+          <v:rect id="_x0000_i1049" style="width:0;height:1.5pt" o:hralign="center" o:hrstd="t" o:hr="t" fillcolor="#a0a0a0" stroked="f"/>
+        </w:pict>
       </w:r>
     </w:p>
     <w:p>
@@ -176,137 +83,98 @@
           <w:b/>
           <w:bCs/>
         </w:rPr>
-        <w:t>Game turn:</w:t>
+        <w:t>Start of Game</w:t>
       </w:r>
     </w:p>
     <w:p>
       <w:pPr>
-        <w:pStyle w:val="ListParagraph"/>
         <w:numPr>
           <w:ilvl w:val="0"/>
-          <w:numId w:val="15"/>
+          <w:numId w:val="16"/>
         </w:numPr>
       </w:pPr>
       <w:r>
-        <w:t xml:space="preserve">Initiative </w:t>
-      </w:r>
-      <w:r>
-        <w:t xml:space="preserve">player reveals rule </w:t>
-      </w:r>
-      <w:proofErr w:type="gramStart"/>
-      <w:r>
-        <w:t>card</w:t>
-      </w:r>
-      <w:proofErr w:type="gramEnd"/>
-      <w:r>
-        <w:t xml:space="preserve"> from their hand</w:t>
-      </w:r>
-      <w:r>
-        <w:t xml:space="preserve"> to play</w:t>
+        <w:t xml:space="preserve">Players pick a </w:t>
+      </w:r>
+      <w:proofErr w:type="spellStart"/>
+      <w:r>
+        <w:t>W</w:t>
+      </w:r>
+      <w:r>
+        <w:t>ild</w:t>
+      </w:r>
+      <w:r>
+        <w:t>l</w:t>
+      </w:r>
+      <w:r>
+        <w:t>ord</w:t>
+      </w:r>
+      <w:proofErr w:type="spellEnd"/>
+      <w:r>
+        <w:t xml:space="preserve"> character they would like to play as.</w:t>
       </w:r>
     </w:p>
     <w:p>
       <w:pPr>
-        <w:pStyle w:val="ListParagraph"/>
         <w:numPr>
           <w:ilvl w:val="0"/>
-          <w:numId w:val="15"/>
+          <w:numId w:val="16"/>
         </w:numPr>
       </w:pPr>
       <w:r>
-        <w:t>Draw 1 rule card to replace the played card</w:t>
+        <w:t>Players place their character model on the designated starting tiles around the dungeon edge.</w:t>
       </w:r>
     </w:p>
     <w:p>
       <w:pPr>
-        <w:pStyle w:val="ListParagraph"/>
         <w:numPr>
           <w:ilvl w:val="0"/>
-          <w:numId w:val="15"/>
+          <w:numId w:val="16"/>
         </w:numPr>
       </w:pPr>
       <w:r>
-        <w:t xml:space="preserve">Draw 2 random tiles from the tile “bag” to place on the board </w:t>
+        <w:t>Players draw 3 rule cards.</w:t>
       </w:r>
     </w:p>
     <w:p>
       <w:pPr>
-        <w:pStyle w:val="ListParagraph"/>
         <w:numPr>
           <w:ilvl w:val="0"/>
-          <w:numId w:val="15"/>
+          <w:numId w:val="16"/>
         </w:numPr>
       </w:pPr>
       <w:r>
-        <w:t>Pick one of the two tiles to play and place it on the board, making sure to follow any current rules in play</w:t>
+        <w:t xml:space="preserve">One random hero </w:t>
+      </w:r>
+      <w:proofErr w:type="gramStart"/>
+      <w:r>
+        <w:t>spawns</w:t>
+      </w:r>
+      <w:proofErr w:type="gramEnd"/>
+      <w:r>
+        <w:t xml:space="preserve"> in the center tile of the board (highlighted in blue).</w:t>
       </w:r>
     </w:p>
     <w:p>
       <w:pPr>
-        <w:pStyle w:val="ListParagraph"/>
-        <w:numPr>
-          <w:ilvl w:val="1"/>
-          <w:numId w:val="15"/>
-        </w:numPr>
-      </w:pPr>
-      <w:r>
-        <w:t>If the tile connects: move adjacent heroes to the tile</w:t>
-      </w:r>
-    </w:p>
-    <w:p>
-      <w:pPr>
-        <w:pStyle w:val="ListParagraph"/>
-        <w:numPr>
-          <w:ilvl w:val="1"/>
-          <w:numId w:val="15"/>
-        </w:numPr>
-      </w:pPr>
-      <w:r>
-        <w:t>If the tile does not connect move the adjacent heroes along the path in the opposite direction until they cannot move any further</w:t>
-      </w:r>
-    </w:p>
-    <w:p>
-      <w:pPr>
-        <w:pStyle w:val="ListParagraph"/>
         <w:numPr>
           <w:ilvl w:val="0"/>
-          <w:numId w:val="15"/>
+          <w:numId w:val="16"/>
         </w:numPr>
       </w:pPr>
       <w:r>
-        <w:t>Players play two of their action cards, making sure to follow any current rules in play</w:t>
-      </w:r>
-    </w:p>
-    <w:p>
-      <w:pPr>
-        <w:pStyle w:val="ListParagraph"/>
-        <w:numPr>
-          <w:ilvl w:val="0"/>
-          <w:numId w:val="15"/>
-        </w:numPr>
-      </w:pPr>
-      <w:r>
-        <w:t>Player draws to replace the action cards</w:t>
-      </w:r>
-    </w:p>
-    <w:p>
-      <w:pPr>
-        <w:pStyle w:val="ListParagraph"/>
-        <w:numPr>
-          <w:ilvl w:val="0"/>
-          <w:numId w:val="15"/>
-        </w:numPr>
-      </w:pPr>
-      <w:r>
-        <w:t xml:space="preserve">Turn passes to </w:t>
-      </w:r>
-      <w:proofErr w:type="gramStart"/>
-      <w:r>
-        <w:t>next</w:t>
-      </w:r>
-      <w:proofErr w:type="gramEnd"/>
-      <w:r>
-        <w:t xml:space="preserve"> player</w:t>
+        <w:t xml:space="preserve">Players draw the top 5 cards from their </w:t>
+      </w:r>
+      <w:proofErr w:type="spellStart"/>
+      <w:r>
+        <w:t>W</w:t>
+      </w:r>
+      <w:r>
+        <w:t>ildlord’s</w:t>
+      </w:r>
+      <w:proofErr w:type="spellEnd"/>
+      <w:r>
+        <w:t xml:space="preserve"> specific action deck.</w:t>
       </w:r>
     </w:p>
     <w:p>
@@ -321,42 +189,316 @@
           <w:b/>
           <w:bCs/>
         </w:rPr>
-        <w:t>Round</w:t>
-      </w:r>
-      <w:r>
+        <w:pict w14:anchorId="6896C06E">
+          <v:rect id="_x0000_i1050" style="width:0;height:1.5pt" o:hralign="center" o:hrstd="t" o:hr="t" fillcolor="#a0a0a0" stroked="f"/>
+        </w:pict>
+      </w:r>
+    </w:p>
+    <w:p>
+      <w:pPr>
         <w:rPr>
           <w:b/>
           <w:bCs/>
         </w:rPr>
-        <w:t xml:space="preserve"> Order</w:t>
-      </w:r>
+      </w:pPr>
       <w:r>
         <w:rPr>
           <w:b/>
           <w:bCs/>
         </w:rPr>
-        <w:t>:</w:t>
+        <w:t>Game Turn</w:t>
       </w:r>
     </w:p>
     <w:p>
       <w:r>
+        <w:t>Each round consists of turns taken in initiative order. The following steps are taken on each player's turn:</w:t>
+      </w:r>
+    </w:p>
+    <w:p>
+      <w:pPr>
+        <w:numPr>
+          <w:ilvl w:val="0"/>
+          <w:numId w:val="17"/>
+        </w:numPr>
+      </w:pPr>
+      <w:r>
+        <w:t>The initiative player reveals a rule card from their hand to play.</w:t>
+      </w:r>
+    </w:p>
+    <w:p>
+      <w:pPr>
+        <w:numPr>
+          <w:ilvl w:val="0"/>
+          <w:numId w:val="17"/>
+        </w:numPr>
+      </w:pPr>
+      <w:r>
+        <w:t>Draw 1 rule card to replace the one played.</w:t>
+      </w:r>
+    </w:p>
+    <w:p>
+      <w:pPr>
+        <w:numPr>
+          <w:ilvl w:val="0"/>
+          <w:numId w:val="17"/>
+        </w:numPr>
+      </w:pPr>
+      <w:r>
+        <w:t>Draw 2 random terrain tiles from the shared tile “bag.”</w:t>
+      </w:r>
+    </w:p>
+    <w:p>
+      <w:pPr>
+        <w:numPr>
+          <w:ilvl w:val="0"/>
+          <w:numId w:val="17"/>
+        </w:numPr>
+      </w:pPr>
+      <w:r>
+        <w:t>Choose one of the two tiles to place on the board, following any current rule effects:</w:t>
+      </w:r>
+    </w:p>
+    <w:p>
+      <w:pPr>
+        <w:numPr>
+          <w:ilvl w:val="1"/>
+          <w:numId w:val="17"/>
+        </w:numPr>
+      </w:pPr>
+      <w:r>
+        <w:t>If the tile connects to another tile:</w:t>
+      </w:r>
+      <w:r>
+        <w:br/>
+        <w:t>→ Move adjacent heroes onto the placed tile.</w:t>
+      </w:r>
+    </w:p>
+    <w:p>
+      <w:pPr>
+        <w:numPr>
+          <w:ilvl w:val="1"/>
+          <w:numId w:val="17"/>
+        </w:numPr>
+      </w:pPr>
+      <w:r>
+        <w:t>If the tile does not connect:</w:t>
+      </w:r>
+      <w:r>
+        <w:br/>
+        <w:t>→ Push adjacent heroes away from the tile, along the path in the opposite direction, until they can no longer move.</w:t>
+      </w:r>
+    </w:p>
+    <w:p>
+      <w:pPr>
+        <w:numPr>
+          <w:ilvl w:val="0"/>
+          <w:numId w:val="17"/>
+        </w:numPr>
+      </w:pPr>
+      <w:r>
+        <w:t xml:space="preserve">Play 2 action cards from the </w:t>
+      </w:r>
+      <w:proofErr w:type="spellStart"/>
+      <w:r>
+        <w:t>W</w:t>
+      </w:r>
+      <w:r>
+        <w:t>ildlord’s</w:t>
+      </w:r>
+      <w:proofErr w:type="spellEnd"/>
+      <w:r>
+        <w:t xml:space="preserve"> hand, following current rules in play.</w:t>
+      </w:r>
+    </w:p>
+    <w:p>
+      <w:pPr>
+        <w:numPr>
+          <w:ilvl w:val="0"/>
+          <w:numId w:val="17"/>
+        </w:numPr>
+      </w:pPr>
+      <w:r>
+        <w:lastRenderedPageBreak/>
+        <w:t>Draw 2 new action cards to refill the hand.</w:t>
+      </w:r>
+    </w:p>
+    <w:p>
+      <w:pPr>
+        <w:numPr>
+          <w:ilvl w:val="0"/>
+          <w:numId w:val="17"/>
+        </w:numPr>
+      </w:pPr>
+      <w:r>
+        <w:t>End the turn and pass to the next player.</w:t>
+      </w:r>
+    </w:p>
+    <w:p>
+      <w:pPr>
         <w:rPr>
           <w:b/>
           <w:bCs/>
         </w:rPr>
-        <w:tab/>
-      </w:r>
-      <w:r>
-        <w:t>1234 -&gt; 2341 -&gt; 3412 -&gt; 4123 -&gt; …</w:t>
-      </w:r>
-    </w:p>
-    <w:p>
-      <w:pPr>
+      </w:pPr>
+      <w:r>
         <w:rPr>
           <w:b/>
           <w:bCs/>
         </w:rPr>
-      </w:pPr>
+        <w:pict w14:anchorId="7A613258">
+          <v:rect id="_x0000_i1051" style="width:0;height:1.5pt" o:hralign="center" o:hrstd="t" o:hr="t" fillcolor="#a0a0a0" stroked="f"/>
+        </w:pict>
+      </w:r>
+    </w:p>
+    <w:p>
+      <w:pPr>
+        <w:rPr>
+          <w:b/>
+          <w:bCs/>
+        </w:rPr>
+      </w:pPr>
+      <w:r>
+        <w:rPr>
+          <w:b/>
+          <w:bCs/>
+        </w:rPr>
+        <w:t>Round Order</w:t>
+      </w:r>
+    </w:p>
+    <w:p>
+      <w:r>
+        <w:t>Turn progression follows a rotation pattern such as:</w:t>
+      </w:r>
+    </w:p>
+    <w:p>
+      <w:r>
+        <w:t>1234 → 2341 → 3412 → 4123 → ...</w:t>
+      </w:r>
+    </w:p>
+    <w:p>
+      <w:r>
+        <w:t>This ensures a fair shifting initiative each round.</w:t>
+      </w:r>
+    </w:p>
+    <w:p>
+      <w:pPr>
+        <w:rPr>
+          <w:b/>
+          <w:bCs/>
+        </w:rPr>
+      </w:pPr>
+      <w:r>
+        <w:rPr>
+          <w:b/>
+          <w:bCs/>
+        </w:rPr>
+        <w:pict w14:anchorId="7DD559DE">
+          <v:rect id="_x0000_i1052" style="width:0;height:1.5pt" o:hralign="center" o:hrstd="t" o:hr="t" fillcolor="#a0a0a0" stroked="f"/>
+        </w:pict>
+      </w:r>
+    </w:p>
+    <w:p>
+      <w:pPr>
+        <w:rPr>
+          <w:b/>
+          <w:bCs/>
+        </w:rPr>
+      </w:pPr>
+      <w:r>
+        <w:rPr>
+          <w:b/>
+          <w:bCs/>
+        </w:rPr>
+        <w:t>Gameboard Setup</w:t>
+      </w:r>
+    </w:p>
+    <w:p>
+      <w:pPr>
+        <w:numPr>
+          <w:ilvl w:val="0"/>
+          <w:numId w:val="18"/>
+        </w:numPr>
+      </w:pPr>
+      <w:r>
+        <w:t>Players start on the outer ring of a hex-based shared dungeon.</w:t>
+      </w:r>
+    </w:p>
+    <w:p>
+      <w:pPr>
+        <w:numPr>
+          <w:ilvl w:val="0"/>
+          <w:numId w:val="18"/>
+        </w:numPr>
+      </w:pPr>
+      <w:r>
+        <w:t>The center tile begins with a single hero token.</w:t>
+      </w:r>
+    </w:p>
+    <w:p>
+      <w:pPr>
+        <w:numPr>
+          <w:ilvl w:val="0"/>
+          <w:numId w:val="18"/>
+        </w:numPr>
+      </w:pPr>
+      <w:r>
+        <w:t>Each starting player tile is equidistant from the center.</w:t>
+      </w:r>
+    </w:p>
+    <w:p>
+      <w:pPr>
+        <w:numPr>
+          <w:ilvl w:val="0"/>
+          <w:numId w:val="18"/>
+        </w:numPr>
+      </w:pPr>
+      <w:r>
+        <w:t xml:space="preserve">Players expand </w:t>
+      </w:r>
+      <w:r>
+        <w:t>and shape the dungeon by placing tiles on the board each round</w:t>
+      </w:r>
+    </w:p>
+    <w:p>
+      <w:pPr>
+        <w:rPr>
+          <w:b/>
+          <w:bCs/>
+        </w:rPr>
+      </w:pPr>
+      <w:r>
+        <w:rPr>
+          <w:b/>
+          <w:bCs/>
+        </w:rPr>
+        <w:t>Refer to the attached hex map diagram for position references:</w:t>
+      </w:r>
+    </w:p>
+    <w:p>
+      <w:pPr>
+        <w:numPr>
+          <w:ilvl w:val="0"/>
+          <w:numId w:val="19"/>
+        </w:numPr>
+      </w:pPr>
+      <w:r>
+        <w:t>Center = hero spawn (blue)</w:t>
+      </w:r>
+    </w:p>
+    <w:p>
+      <w:pPr>
+        <w:numPr>
+          <w:ilvl w:val="0"/>
+          <w:numId w:val="19"/>
+        </w:numPr>
+        <w:rPr>
+          <w:b/>
+          <w:bCs/>
+        </w:rPr>
+      </w:pPr>
+      <w:r>
+        <w:t>Outer black tiles = player starting tiles (positions 1–6)</w:t>
+      </w:r>
       <w:r>
         <w:br/>
       </w:r>
@@ -392,6 +534,9 @@
         <w:br/>
       </w:r>
       <w:r>
+        <w:rPr>
+          <w:noProof/>
+        </w:rPr>
         <w:drawing>
           <wp:inline distT="0" distB="0" distL="0" distR="0" wp14:anchorId="5BBA7A7C" wp14:editId="351E25D2">
             <wp:extent cx="5943600" cy="4036695"/>
@@ -1449,6 +1594,155 @@
     </w:lvl>
   </w:abstractNum>
   <w:abstractNum w:abstractNumId="7" w15:restartNumberingAfterBreak="0">
+    <w:nsid w:val="24440B44"/>
+    <w:multiLevelType w:val="multilevel"/>
+    <w:tmpl w:val="A694EAC8"/>
+    <w:lvl w:ilvl="0">
+      <w:start w:val="1"/>
+      <w:numFmt w:val="bullet"/>
+      <w:lvlText w:val=""/>
+      <w:lvlJc w:val="left"/>
+      <w:pPr>
+        <w:tabs>
+          <w:tab w:val="num" w:pos="720"/>
+        </w:tabs>
+        <w:ind w:left="720" w:hanging="360"/>
+      </w:pPr>
+      <w:rPr>
+        <w:rFonts w:ascii="Symbol" w:hAnsi="Symbol" w:hint="default"/>
+        <w:sz w:val="20"/>
+      </w:rPr>
+    </w:lvl>
+    <w:lvl w:ilvl="1" w:tentative="1">
+      <w:start w:val="1"/>
+      <w:numFmt w:val="bullet"/>
+      <w:lvlText w:val="o"/>
+      <w:lvlJc w:val="left"/>
+      <w:pPr>
+        <w:tabs>
+          <w:tab w:val="num" w:pos="1440"/>
+        </w:tabs>
+        <w:ind w:left="1440" w:hanging="360"/>
+      </w:pPr>
+      <w:rPr>
+        <w:rFonts w:ascii="Courier New" w:hAnsi="Courier New" w:hint="default"/>
+        <w:sz w:val="20"/>
+      </w:rPr>
+    </w:lvl>
+    <w:lvl w:ilvl="2" w:tentative="1">
+      <w:start w:val="1"/>
+      <w:numFmt w:val="bullet"/>
+      <w:lvlText w:val=""/>
+      <w:lvlJc w:val="left"/>
+      <w:pPr>
+        <w:tabs>
+          <w:tab w:val="num" w:pos="2160"/>
+        </w:tabs>
+        <w:ind w:left="2160" w:hanging="360"/>
+      </w:pPr>
+      <w:rPr>
+        <w:rFonts w:ascii="Wingdings" w:hAnsi="Wingdings" w:hint="default"/>
+        <w:sz w:val="20"/>
+      </w:rPr>
+    </w:lvl>
+    <w:lvl w:ilvl="3" w:tentative="1">
+      <w:start w:val="1"/>
+      <w:numFmt w:val="bullet"/>
+      <w:lvlText w:val=""/>
+      <w:lvlJc w:val="left"/>
+      <w:pPr>
+        <w:tabs>
+          <w:tab w:val="num" w:pos="2880"/>
+        </w:tabs>
+        <w:ind w:left="2880" w:hanging="360"/>
+      </w:pPr>
+      <w:rPr>
+        <w:rFonts w:ascii="Wingdings" w:hAnsi="Wingdings" w:hint="default"/>
+        <w:sz w:val="20"/>
+      </w:rPr>
+    </w:lvl>
+    <w:lvl w:ilvl="4" w:tentative="1">
+      <w:start w:val="1"/>
+      <w:numFmt w:val="bullet"/>
+      <w:lvlText w:val=""/>
+      <w:lvlJc w:val="left"/>
+      <w:pPr>
+        <w:tabs>
+          <w:tab w:val="num" w:pos="3600"/>
+        </w:tabs>
+        <w:ind w:left="3600" w:hanging="360"/>
+      </w:pPr>
+      <w:rPr>
+        <w:rFonts w:ascii="Wingdings" w:hAnsi="Wingdings" w:hint="default"/>
+        <w:sz w:val="20"/>
+      </w:rPr>
+    </w:lvl>
+    <w:lvl w:ilvl="5" w:tentative="1">
+      <w:start w:val="1"/>
+      <w:numFmt w:val="bullet"/>
+      <w:lvlText w:val=""/>
+      <w:lvlJc w:val="left"/>
+      <w:pPr>
+        <w:tabs>
+          <w:tab w:val="num" w:pos="4320"/>
+        </w:tabs>
+        <w:ind w:left="4320" w:hanging="360"/>
+      </w:pPr>
+      <w:rPr>
+        <w:rFonts w:ascii="Wingdings" w:hAnsi="Wingdings" w:hint="default"/>
+        <w:sz w:val="20"/>
+      </w:rPr>
+    </w:lvl>
+    <w:lvl w:ilvl="6" w:tentative="1">
+      <w:start w:val="1"/>
+      <w:numFmt w:val="bullet"/>
+      <w:lvlText w:val=""/>
+      <w:lvlJc w:val="left"/>
+      <w:pPr>
+        <w:tabs>
+          <w:tab w:val="num" w:pos="5040"/>
+        </w:tabs>
+        <w:ind w:left="5040" w:hanging="360"/>
+      </w:pPr>
+      <w:rPr>
+        <w:rFonts w:ascii="Wingdings" w:hAnsi="Wingdings" w:hint="default"/>
+        <w:sz w:val="20"/>
+      </w:rPr>
+    </w:lvl>
+    <w:lvl w:ilvl="7" w:tentative="1">
+      <w:start w:val="1"/>
+      <w:numFmt w:val="bullet"/>
+      <w:lvlText w:val=""/>
+      <w:lvlJc w:val="left"/>
+      <w:pPr>
+        <w:tabs>
+          <w:tab w:val="num" w:pos="5760"/>
+        </w:tabs>
+        <w:ind w:left="5760" w:hanging="360"/>
+      </w:pPr>
+      <w:rPr>
+        <w:rFonts w:ascii="Wingdings" w:hAnsi="Wingdings" w:hint="default"/>
+        <w:sz w:val="20"/>
+      </w:rPr>
+    </w:lvl>
+    <w:lvl w:ilvl="8" w:tentative="1">
+      <w:start w:val="1"/>
+      <w:numFmt w:val="bullet"/>
+      <w:lvlText w:val=""/>
+      <w:lvlJc w:val="left"/>
+      <w:pPr>
+        <w:tabs>
+          <w:tab w:val="num" w:pos="6480"/>
+        </w:tabs>
+        <w:ind w:left="6480" w:hanging="360"/>
+      </w:pPr>
+      <w:rPr>
+        <w:rFonts w:ascii="Wingdings" w:hAnsi="Wingdings" w:hint="default"/>
+        <w:sz w:val="20"/>
+      </w:rPr>
+    </w:lvl>
+  </w:abstractNum>
+  <w:abstractNum w:abstractNumId="8" w15:restartNumberingAfterBreak="0">
     <w:nsid w:val="24812ACB"/>
     <w:multiLevelType w:val="multilevel"/>
     <w:tmpl w:val="BF7A1AE8"/>
@@ -1597,7 +1891,7 @@
       </w:rPr>
     </w:lvl>
   </w:abstractNum>
-  <w:abstractNum w:abstractNumId="8" w15:restartNumberingAfterBreak="0">
+  <w:abstractNum w:abstractNumId="9" w15:restartNumberingAfterBreak="0">
     <w:nsid w:val="32E40530"/>
     <w:multiLevelType w:val="multilevel"/>
     <w:tmpl w:val="5C00D712"/>
@@ -1746,7 +2040,7 @@
       </w:rPr>
     </w:lvl>
   </w:abstractNum>
-  <w:abstractNum w:abstractNumId="9" w15:restartNumberingAfterBreak="0">
+  <w:abstractNum w:abstractNumId="10" w15:restartNumberingAfterBreak="0">
     <w:nsid w:val="35640647"/>
     <w:multiLevelType w:val="multilevel"/>
     <w:tmpl w:val="EA7679EA"/>
@@ -1895,7 +2189,156 @@
       </w:rPr>
     </w:lvl>
   </w:abstractNum>
-  <w:abstractNum w:abstractNumId="10" w15:restartNumberingAfterBreak="0">
+  <w:abstractNum w:abstractNumId="11" w15:restartNumberingAfterBreak="0">
+    <w:nsid w:val="463518EC"/>
+    <w:multiLevelType w:val="multilevel"/>
+    <w:tmpl w:val="A288D540"/>
+    <w:lvl w:ilvl="0">
+      <w:start w:val="1"/>
+      <w:numFmt w:val="bullet"/>
+      <w:lvlText w:val=""/>
+      <w:lvlJc w:val="left"/>
+      <w:pPr>
+        <w:tabs>
+          <w:tab w:val="num" w:pos="720"/>
+        </w:tabs>
+        <w:ind w:left="720" w:hanging="360"/>
+      </w:pPr>
+      <w:rPr>
+        <w:rFonts w:ascii="Symbol" w:hAnsi="Symbol" w:hint="default"/>
+        <w:sz w:val="20"/>
+      </w:rPr>
+    </w:lvl>
+    <w:lvl w:ilvl="1" w:tentative="1">
+      <w:start w:val="1"/>
+      <w:numFmt w:val="bullet"/>
+      <w:lvlText w:val="o"/>
+      <w:lvlJc w:val="left"/>
+      <w:pPr>
+        <w:tabs>
+          <w:tab w:val="num" w:pos="1440"/>
+        </w:tabs>
+        <w:ind w:left="1440" w:hanging="360"/>
+      </w:pPr>
+      <w:rPr>
+        <w:rFonts w:ascii="Courier New" w:hAnsi="Courier New" w:hint="default"/>
+        <w:sz w:val="20"/>
+      </w:rPr>
+    </w:lvl>
+    <w:lvl w:ilvl="2" w:tentative="1">
+      <w:start w:val="1"/>
+      <w:numFmt w:val="bullet"/>
+      <w:lvlText w:val=""/>
+      <w:lvlJc w:val="left"/>
+      <w:pPr>
+        <w:tabs>
+          <w:tab w:val="num" w:pos="2160"/>
+        </w:tabs>
+        <w:ind w:left="2160" w:hanging="360"/>
+      </w:pPr>
+      <w:rPr>
+        <w:rFonts w:ascii="Wingdings" w:hAnsi="Wingdings" w:hint="default"/>
+        <w:sz w:val="20"/>
+      </w:rPr>
+    </w:lvl>
+    <w:lvl w:ilvl="3" w:tentative="1">
+      <w:start w:val="1"/>
+      <w:numFmt w:val="bullet"/>
+      <w:lvlText w:val=""/>
+      <w:lvlJc w:val="left"/>
+      <w:pPr>
+        <w:tabs>
+          <w:tab w:val="num" w:pos="2880"/>
+        </w:tabs>
+        <w:ind w:left="2880" w:hanging="360"/>
+      </w:pPr>
+      <w:rPr>
+        <w:rFonts w:ascii="Wingdings" w:hAnsi="Wingdings" w:hint="default"/>
+        <w:sz w:val="20"/>
+      </w:rPr>
+    </w:lvl>
+    <w:lvl w:ilvl="4" w:tentative="1">
+      <w:start w:val="1"/>
+      <w:numFmt w:val="bullet"/>
+      <w:lvlText w:val=""/>
+      <w:lvlJc w:val="left"/>
+      <w:pPr>
+        <w:tabs>
+          <w:tab w:val="num" w:pos="3600"/>
+        </w:tabs>
+        <w:ind w:left="3600" w:hanging="360"/>
+      </w:pPr>
+      <w:rPr>
+        <w:rFonts w:ascii="Wingdings" w:hAnsi="Wingdings" w:hint="default"/>
+        <w:sz w:val="20"/>
+      </w:rPr>
+    </w:lvl>
+    <w:lvl w:ilvl="5" w:tentative="1">
+      <w:start w:val="1"/>
+      <w:numFmt w:val="bullet"/>
+      <w:lvlText w:val=""/>
+      <w:lvlJc w:val="left"/>
+      <w:pPr>
+        <w:tabs>
+          <w:tab w:val="num" w:pos="4320"/>
+        </w:tabs>
+        <w:ind w:left="4320" w:hanging="360"/>
+      </w:pPr>
+      <w:rPr>
+        <w:rFonts w:ascii="Wingdings" w:hAnsi="Wingdings" w:hint="default"/>
+        <w:sz w:val="20"/>
+      </w:rPr>
+    </w:lvl>
+    <w:lvl w:ilvl="6" w:tentative="1">
+      <w:start w:val="1"/>
+      <w:numFmt w:val="bullet"/>
+      <w:lvlText w:val=""/>
+      <w:lvlJc w:val="left"/>
+      <w:pPr>
+        <w:tabs>
+          <w:tab w:val="num" w:pos="5040"/>
+        </w:tabs>
+        <w:ind w:left="5040" w:hanging="360"/>
+      </w:pPr>
+      <w:rPr>
+        <w:rFonts w:ascii="Wingdings" w:hAnsi="Wingdings" w:hint="default"/>
+        <w:sz w:val="20"/>
+      </w:rPr>
+    </w:lvl>
+    <w:lvl w:ilvl="7" w:tentative="1">
+      <w:start w:val="1"/>
+      <w:numFmt w:val="bullet"/>
+      <w:lvlText w:val=""/>
+      <w:lvlJc w:val="left"/>
+      <w:pPr>
+        <w:tabs>
+          <w:tab w:val="num" w:pos="5760"/>
+        </w:tabs>
+        <w:ind w:left="5760" w:hanging="360"/>
+      </w:pPr>
+      <w:rPr>
+        <w:rFonts w:ascii="Wingdings" w:hAnsi="Wingdings" w:hint="default"/>
+        <w:sz w:val="20"/>
+      </w:rPr>
+    </w:lvl>
+    <w:lvl w:ilvl="8" w:tentative="1">
+      <w:start w:val="1"/>
+      <w:numFmt w:val="bullet"/>
+      <w:lvlText w:val=""/>
+      <w:lvlJc w:val="left"/>
+      <w:pPr>
+        <w:tabs>
+          <w:tab w:val="num" w:pos="6480"/>
+        </w:tabs>
+        <w:ind w:left="6480" w:hanging="360"/>
+      </w:pPr>
+      <w:rPr>
+        <w:rFonts w:ascii="Wingdings" w:hAnsi="Wingdings" w:hint="default"/>
+        <w:sz w:val="20"/>
+      </w:rPr>
+    </w:lvl>
+  </w:abstractNum>
+  <w:abstractNum w:abstractNumId="12" w15:restartNumberingAfterBreak="0">
     <w:nsid w:val="46AD1F5D"/>
     <w:multiLevelType w:val="multilevel"/>
     <w:tmpl w:val="D7C2B5BA"/>
@@ -2044,7 +2487,7 @@
       </w:rPr>
     </w:lvl>
   </w:abstractNum>
-  <w:abstractNum w:abstractNumId="11" w15:restartNumberingAfterBreak="0">
+  <w:abstractNum w:abstractNumId="13" w15:restartNumberingAfterBreak="0">
     <w:nsid w:val="5D3B682F"/>
     <w:multiLevelType w:val="multilevel"/>
     <w:tmpl w:val="2FC87EB2"/>
@@ -2193,7 +2636,7 @@
       </w:rPr>
     </w:lvl>
   </w:abstractNum>
-  <w:abstractNum w:abstractNumId="12" w15:restartNumberingAfterBreak="0">
+  <w:abstractNum w:abstractNumId="14" w15:restartNumberingAfterBreak="0">
     <w:nsid w:val="604342BD"/>
     <w:multiLevelType w:val="multilevel"/>
     <w:tmpl w:val="173EEE16"/>
@@ -2342,7 +2785,7 @@
       </w:rPr>
     </w:lvl>
   </w:abstractNum>
-  <w:abstractNum w:abstractNumId="13" w15:restartNumberingAfterBreak="0">
+  <w:abstractNum w:abstractNumId="15" w15:restartNumberingAfterBreak="0">
     <w:nsid w:val="61A368DA"/>
     <w:multiLevelType w:val="multilevel"/>
     <w:tmpl w:val="99109048"/>
@@ -2491,10 +2934,276 @@
       </w:rPr>
     </w:lvl>
   </w:abstractNum>
-  <w:abstractNum w:abstractNumId="14" w15:restartNumberingAfterBreak="0">
+  <w:abstractNum w:abstractNumId="16" w15:restartNumberingAfterBreak="0">
     <w:nsid w:val="6E53352C"/>
     <w:multiLevelType w:val="multilevel"/>
     <w:tmpl w:val="0DE0B01C"/>
+    <w:lvl w:ilvl="0">
+      <w:start w:val="1"/>
+      <w:numFmt w:val="bullet"/>
+      <w:lvlText w:val=""/>
+      <w:lvlJc w:val="left"/>
+      <w:pPr>
+        <w:tabs>
+          <w:tab w:val="num" w:pos="720"/>
+        </w:tabs>
+        <w:ind w:left="720" w:hanging="360"/>
+      </w:pPr>
+      <w:rPr>
+        <w:rFonts w:ascii="Symbol" w:hAnsi="Symbol" w:hint="default"/>
+        <w:sz w:val="20"/>
+      </w:rPr>
+    </w:lvl>
+    <w:lvl w:ilvl="1" w:tentative="1">
+      <w:start w:val="1"/>
+      <w:numFmt w:val="bullet"/>
+      <w:lvlText w:val="o"/>
+      <w:lvlJc w:val="left"/>
+      <w:pPr>
+        <w:tabs>
+          <w:tab w:val="num" w:pos="1440"/>
+        </w:tabs>
+        <w:ind w:left="1440" w:hanging="360"/>
+      </w:pPr>
+      <w:rPr>
+        <w:rFonts w:ascii="Courier New" w:hAnsi="Courier New" w:hint="default"/>
+        <w:sz w:val="20"/>
+      </w:rPr>
+    </w:lvl>
+    <w:lvl w:ilvl="2" w:tentative="1">
+      <w:start w:val="1"/>
+      <w:numFmt w:val="bullet"/>
+      <w:lvlText w:val=""/>
+      <w:lvlJc w:val="left"/>
+      <w:pPr>
+        <w:tabs>
+          <w:tab w:val="num" w:pos="2160"/>
+        </w:tabs>
+        <w:ind w:left="2160" w:hanging="360"/>
+      </w:pPr>
+      <w:rPr>
+        <w:rFonts w:ascii="Wingdings" w:hAnsi="Wingdings" w:hint="default"/>
+        <w:sz w:val="20"/>
+      </w:rPr>
+    </w:lvl>
+    <w:lvl w:ilvl="3" w:tentative="1">
+      <w:start w:val="1"/>
+      <w:numFmt w:val="bullet"/>
+      <w:lvlText w:val=""/>
+      <w:lvlJc w:val="left"/>
+      <w:pPr>
+        <w:tabs>
+          <w:tab w:val="num" w:pos="2880"/>
+        </w:tabs>
+        <w:ind w:left="2880" w:hanging="360"/>
+      </w:pPr>
+      <w:rPr>
+        <w:rFonts w:ascii="Wingdings" w:hAnsi="Wingdings" w:hint="default"/>
+        <w:sz w:val="20"/>
+      </w:rPr>
+    </w:lvl>
+    <w:lvl w:ilvl="4" w:tentative="1">
+      <w:start w:val="1"/>
+      <w:numFmt w:val="bullet"/>
+      <w:lvlText w:val=""/>
+      <w:lvlJc w:val="left"/>
+      <w:pPr>
+        <w:tabs>
+          <w:tab w:val="num" w:pos="3600"/>
+        </w:tabs>
+        <w:ind w:left="3600" w:hanging="360"/>
+      </w:pPr>
+      <w:rPr>
+        <w:rFonts w:ascii="Wingdings" w:hAnsi="Wingdings" w:hint="default"/>
+        <w:sz w:val="20"/>
+      </w:rPr>
+    </w:lvl>
+    <w:lvl w:ilvl="5" w:tentative="1">
+      <w:start w:val="1"/>
+      <w:numFmt w:val="bullet"/>
+      <w:lvlText w:val=""/>
+      <w:lvlJc w:val="left"/>
+      <w:pPr>
+        <w:tabs>
+          <w:tab w:val="num" w:pos="4320"/>
+        </w:tabs>
+        <w:ind w:left="4320" w:hanging="360"/>
+      </w:pPr>
+      <w:rPr>
+        <w:rFonts w:ascii="Wingdings" w:hAnsi="Wingdings" w:hint="default"/>
+        <w:sz w:val="20"/>
+      </w:rPr>
+    </w:lvl>
+    <w:lvl w:ilvl="6" w:tentative="1">
+      <w:start w:val="1"/>
+      <w:numFmt w:val="bullet"/>
+      <w:lvlText w:val=""/>
+      <w:lvlJc w:val="left"/>
+      <w:pPr>
+        <w:tabs>
+          <w:tab w:val="num" w:pos="5040"/>
+        </w:tabs>
+        <w:ind w:left="5040" w:hanging="360"/>
+      </w:pPr>
+      <w:rPr>
+        <w:rFonts w:ascii="Wingdings" w:hAnsi="Wingdings" w:hint="default"/>
+        <w:sz w:val="20"/>
+      </w:rPr>
+    </w:lvl>
+    <w:lvl w:ilvl="7" w:tentative="1">
+      <w:start w:val="1"/>
+      <w:numFmt w:val="bullet"/>
+      <w:lvlText w:val=""/>
+      <w:lvlJc w:val="left"/>
+      <w:pPr>
+        <w:tabs>
+          <w:tab w:val="num" w:pos="5760"/>
+        </w:tabs>
+        <w:ind w:left="5760" w:hanging="360"/>
+      </w:pPr>
+      <w:rPr>
+        <w:rFonts w:ascii="Wingdings" w:hAnsi="Wingdings" w:hint="default"/>
+        <w:sz w:val="20"/>
+      </w:rPr>
+    </w:lvl>
+    <w:lvl w:ilvl="8" w:tentative="1">
+      <w:start w:val="1"/>
+      <w:numFmt w:val="bullet"/>
+      <w:lvlText w:val=""/>
+      <w:lvlJc w:val="left"/>
+      <w:pPr>
+        <w:tabs>
+          <w:tab w:val="num" w:pos="6480"/>
+        </w:tabs>
+        <w:ind w:left="6480" w:hanging="360"/>
+      </w:pPr>
+      <w:rPr>
+        <w:rFonts w:ascii="Wingdings" w:hAnsi="Wingdings" w:hint="default"/>
+        <w:sz w:val="20"/>
+      </w:rPr>
+    </w:lvl>
+  </w:abstractNum>
+  <w:abstractNum w:abstractNumId="17" w15:restartNumberingAfterBreak="0">
+    <w:nsid w:val="728E12C8"/>
+    <w:multiLevelType w:val="multilevel"/>
+    <w:tmpl w:val="6D56E580"/>
+    <w:lvl w:ilvl="0">
+      <w:start w:val="1"/>
+      <w:numFmt w:val="decimal"/>
+      <w:lvlText w:val="%1."/>
+      <w:lvlJc w:val="left"/>
+      <w:pPr>
+        <w:tabs>
+          <w:tab w:val="num" w:pos="720"/>
+        </w:tabs>
+        <w:ind w:left="720" w:hanging="360"/>
+      </w:pPr>
+    </w:lvl>
+    <w:lvl w:ilvl="1">
+      <w:start w:val="1"/>
+      <w:numFmt w:val="bullet"/>
+      <w:lvlText w:val="o"/>
+      <w:lvlJc w:val="left"/>
+      <w:pPr>
+        <w:tabs>
+          <w:tab w:val="num" w:pos="1440"/>
+        </w:tabs>
+        <w:ind w:left="1440" w:hanging="360"/>
+      </w:pPr>
+      <w:rPr>
+        <w:rFonts w:ascii="Courier New" w:hAnsi="Courier New" w:hint="default"/>
+        <w:sz w:val="20"/>
+      </w:rPr>
+    </w:lvl>
+    <w:lvl w:ilvl="2" w:tentative="1">
+      <w:start w:val="1"/>
+      <w:numFmt w:val="decimal"/>
+      <w:lvlText w:val="%3."/>
+      <w:lvlJc w:val="left"/>
+      <w:pPr>
+        <w:tabs>
+          <w:tab w:val="num" w:pos="2160"/>
+        </w:tabs>
+        <w:ind w:left="2160" w:hanging="360"/>
+      </w:pPr>
+    </w:lvl>
+    <w:lvl w:ilvl="3" w:tentative="1">
+      <w:start w:val="1"/>
+      <w:numFmt w:val="decimal"/>
+      <w:lvlText w:val="%4."/>
+      <w:lvlJc w:val="left"/>
+      <w:pPr>
+        <w:tabs>
+          <w:tab w:val="num" w:pos="2880"/>
+        </w:tabs>
+        <w:ind w:left="2880" w:hanging="360"/>
+      </w:pPr>
+    </w:lvl>
+    <w:lvl w:ilvl="4" w:tentative="1">
+      <w:start w:val="1"/>
+      <w:numFmt w:val="decimal"/>
+      <w:lvlText w:val="%5."/>
+      <w:lvlJc w:val="left"/>
+      <w:pPr>
+        <w:tabs>
+          <w:tab w:val="num" w:pos="3600"/>
+        </w:tabs>
+        <w:ind w:left="3600" w:hanging="360"/>
+      </w:pPr>
+    </w:lvl>
+    <w:lvl w:ilvl="5" w:tentative="1">
+      <w:start w:val="1"/>
+      <w:numFmt w:val="decimal"/>
+      <w:lvlText w:val="%6."/>
+      <w:lvlJc w:val="left"/>
+      <w:pPr>
+        <w:tabs>
+          <w:tab w:val="num" w:pos="4320"/>
+        </w:tabs>
+        <w:ind w:left="4320" w:hanging="360"/>
+      </w:pPr>
+    </w:lvl>
+    <w:lvl w:ilvl="6" w:tentative="1">
+      <w:start w:val="1"/>
+      <w:numFmt w:val="decimal"/>
+      <w:lvlText w:val="%7."/>
+      <w:lvlJc w:val="left"/>
+      <w:pPr>
+        <w:tabs>
+          <w:tab w:val="num" w:pos="5040"/>
+        </w:tabs>
+        <w:ind w:left="5040" w:hanging="360"/>
+      </w:pPr>
+    </w:lvl>
+    <w:lvl w:ilvl="7" w:tentative="1">
+      <w:start w:val="1"/>
+      <w:numFmt w:val="decimal"/>
+      <w:lvlText w:val="%8."/>
+      <w:lvlJc w:val="left"/>
+      <w:pPr>
+        <w:tabs>
+          <w:tab w:val="num" w:pos="5760"/>
+        </w:tabs>
+        <w:ind w:left="5760" w:hanging="360"/>
+      </w:pPr>
+    </w:lvl>
+    <w:lvl w:ilvl="8" w:tentative="1">
+      <w:start w:val="1"/>
+      <w:numFmt w:val="decimal"/>
+      <w:lvlText w:val="%9."/>
+      <w:lvlJc w:val="left"/>
+      <w:pPr>
+        <w:tabs>
+          <w:tab w:val="num" w:pos="6480"/>
+        </w:tabs>
+        <w:ind w:left="6480" w:hanging="360"/>
+      </w:pPr>
+    </w:lvl>
+  </w:abstractNum>
+  <w:abstractNum w:abstractNumId="18" w15:restartNumberingAfterBreak="0">
+    <w:nsid w:val="7AF84541"/>
+    <w:multiLevelType w:val="multilevel"/>
+    <w:tmpl w:val="3CD407A6"/>
     <w:lvl w:ilvl="0">
       <w:start w:val="1"/>
       <w:numFmt w:val="bullet"/>
@@ -2644,37 +3353,37 @@
     <w:abstractNumId w:val="5"/>
   </w:num>
   <w:num w:numId="2" w16cid:durableId="1540164430">
-    <w:abstractNumId w:val="13"/>
+    <w:abstractNumId w:val="15"/>
   </w:num>
   <w:num w:numId="3" w16cid:durableId="1673530185">
-    <w:abstractNumId w:val="14"/>
+    <w:abstractNumId w:val="16"/>
   </w:num>
   <w:num w:numId="4" w16cid:durableId="602688214">
-    <w:abstractNumId w:val="8"/>
+    <w:abstractNumId w:val="9"/>
   </w:num>
   <w:num w:numId="5" w16cid:durableId="303202069">
-    <w:abstractNumId w:val="10"/>
+    <w:abstractNumId w:val="12"/>
   </w:num>
   <w:num w:numId="6" w16cid:durableId="989015781">
     <w:abstractNumId w:val="4"/>
   </w:num>
   <w:num w:numId="7" w16cid:durableId="1048184682">
-    <w:abstractNumId w:val="9"/>
+    <w:abstractNumId w:val="10"/>
   </w:num>
   <w:num w:numId="8" w16cid:durableId="1021280168">
-    <w:abstractNumId w:val="7"/>
+    <w:abstractNumId w:val="8"/>
   </w:num>
   <w:num w:numId="9" w16cid:durableId="519011538">
     <w:abstractNumId w:val="6"/>
   </w:num>
   <w:num w:numId="10" w16cid:durableId="1058282694">
-    <w:abstractNumId w:val="12"/>
+    <w:abstractNumId w:val="14"/>
   </w:num>
   <w:num w:numId="11" w16cid:durableId="1884365364">
     <w:abstractNumId w:val="2"/>
   </w:num>
   <w:num w:numId="12" w16cid:durableId="1834025413">
-    <w:abstractNumId w:val="11"/>
+    <w:abstractNumId w:val="13"/>
   </w:num>
   <w:num w:numId="13" w16cid:durableId="2023235953">
     <w:abstractNumId w:val="1"/>
@@ -2684,6 +3393,18 @@
   </w:num>
   <w:num w:numId="15" w16cid:durableId="1031691822">
     <w:abstractNumId w:val="0"/>
+  </w:num>
+  <w:num w:numId="16" w16cid:durableId="1399283043">
+    <w:abstractNumId w:val="18"/>
+  </w:num>
+  <w:num w:numId="17" w16cid:durableId="2124953547">
+    <w:abstractNumId w:val="17"/>
+  </w:num>
+  <w:num w:numId="18" w16cid:durableId="1395352153">
+    <w:abstractNumId w:val="7"/>
+  </w:num>
+  <w:num w:numId="19" w16cid:durableId="931352484">
+    <w:abstractNumId w:val="11"/>
   </w:num>
 </w:numbering>
 </file>

</xml_diff>